<commit_message>
creating a diploma report, writing an introduction and 1-2 chapters
</commit_message>
<xml_diff>
--- a/doc/преддипломная практика/Отчет по преддипломной практике.docx
+++ b/doc/преддипломная практика/Отчет по преддипломной практике.docx
@@ -2362,9 +2362,9 @@
           <w:lang w:eastAsia="ru-RU"/>
         </w:rPr>
         <w:lastRenderedPageBreak/>
-        <w:t xml:space="preserve">Задание выдал:__________________ преподаватель КИТП (кафедра </w:t>
-      </w:r>
-      <w:proofErr w:type="spellStart"/>
+        <w:t xml:space="preserve">Задание </w:t>
+      </w:r>
+      <w:proofErr w:type="gramStart"/>
       <w:r>
         <w:rPr>
           <w:rFonts w:eastAsia="Times New Roman" w:cs="Times New Roman"/>
@@ -2372,9 +2372,9 @@
           <w:szCs w:val="24"/>
           <w:lang w:eastAsia="ru-RU"/>
         </w:rPr>
-        <w:t>ФиПМ</w:t>
-      </w:r>
-      <w:proofErr w:type="spellEnd"/>
+        <w:t>выдал:_</w:t>
+      </w:r>
+      <w:proofErr w:type="gramEnd"/>
       <w:r>
         <w:rPr>
           <w:rFonts w:eastAsia="Times New Roman" w:cs="Times New Roman"/>
@@ -2382,19 +2382,19 @@
           <w:szCs w:val="24"/>
           <w:lang w:eastAsia="ru-RU"/>
         </w:rPr>
-        <w:t>) М.Ю. Кабанова</w:t>
-      </w:r>
-    </w:p>
-    <w:p>
-      <w:pPr>
-        <w:ind w:right="-141" w:firstLine="0"/>
+        <w:t xml:space="preserve">_________________ преподаватель КИТП (кафедра </w:t>
+      </w:r>
+      <w:proofErr w:type="spellStart"/>
+      <w:r>
         <w:rPr>
           <w:rFonts w:eastAsia="Times New Roman" w:cs="Times New Roman"/>
           <w:sz w:val="24"/>
           <w:szCs w:val="24"/>
           <w:lang w:eastAsia="ru-RU"/>
         </w:rPr>
-      </w:pPr>
+        <w:t>ФиПМ</w:t>
+      </w:r>
+      <w:proofErr w:type="spellEnd"/>
       <w:r>
         <w:rPr>
           <w:rFonts w:eastAsia="Times New Roman" w:cs="Times New Roman"/>
@@ -2402,7 +2402,47 @@
           <w:szCs w:val="24"/>
           <w:lang w:eastAsia="ru-RU"/>
         </w:rPr>
-        <w:t xml:space="preserve">Задание получил:____________________ </w:t>
+        <w:t>) М.Ю. Кабанова</w:t>
+      </w:r>
+    </w:p>
+    <w:p>
+      <w:pPr>
+        <w:ind w:right="-141" w:firstLine="0"/>
+        <w:rPr>
+          <w:rFonts w:eastAsia="Times New Roman" w:cs="Times New Roman"/>
+          <w:sz w:val="24"/>
+          <w:szCs w:val="24"/>
+          <w:lang w:eastAsia="ru-RU"/>
+        </w:rPr>
+      </w:pPr>
+      <w:r>
+        <w:rPr>
+          <w:rFonts w:eastAsia="Times New Roman" w:cs="Times New Roman"/>
+          <w:sz w:val="24"/>
+          <w:szCs w:val="24"/>
+          <w:lang w:eastAsia="ru-RU"/>
+        </w:rPr>
+        <w:t xml:space="preserve">Задание </w:t>
+      </w:r>
+      <w:proofErr w:type="gramStart"/>
+      <w:r>
+        <w:rPr>
+          <w:rFonts w:eastAsia="Times New Roman" w:cs="Times New Roman"/>
+          <w:sz w:val="24"/>
+          <w:szCs w:val="24"/>
+          <w:lang w:eastAsia="ru-RU"/>
+        </w:rPr>
+        <w:t>получил:_</w:t>
+      </w:r>
+      <w:proofErr w:type="gramEnd"/>
+      <w:r>
+        <w:rPr>
+          <w:rFonts w:eastAsia="Times New Roman" w:cs="Times New Roman"/>
+          <w:sz w:val="24"/>
+          <w:szCs w:val="24"/>
+          <w:lang w:eastAsia="ru-RU"/>
+        </w:rPr>
+        <w:t xml:space="preserve">___________________ </w:t>
       </w:r>
       <w:r>
         <w:rPr>
@@ -3076,7 +3116,7 @@
                 <w:noProof/>
                 <w:webHidden/>
               </w:rPr>
-              <w:t>9</w:t>
+              <w:t>10</w:t>
             </w:r>
             <w:r>
               <w:rPr>
@@ -3173,7 +3213,7 @@
                 <w:noProof/>
                 <w:webHidden/>
               </w:rPr>
-              <w:t>9</w:t>
+              <w:t>19</w:t>
             </w:r>
             <w:r>
               <w:rPr>
@@ -3256,7 +3296,7 @@
                 <w:noProof/>
                 <w:webHidden/>
               </w:rPr>
-              <w:t>10</w:t>
+              <w:t>20</w:t>
             </w:r>
             <w:r>
               <w:rPr>
@@ -3328,7 +3368,7 @@
                 <w:noProof/>
                 <w:webHidden/>
               </w:rPr>
-              <w:t>10</w:t>
+              <w:t>20</w:t>
             </w:r>
             <w:r>
               <w:rPr>
@@ -3397,7 +3437,7 @@
                 <w:noProof/>
                 <w:webHidden/>
               </w:rPr>
-              <w:t>10</w:t>
+              <w:t>20</w:t>
             </w:r>
             <w:r>
               <w:rPr>
@@ -3466,7 +3506,7 @@
                 <w:noProof/>
                 <w:webHidden/>
               </w:rPr>
-              <w:t>10</w:t>
+              <w:t>25</w:t>
             </w:r>
             <w:r>
               <w:rPr>
@@ -3538,7 +3578,7 @@
                 <w:noProof/>
                 <w:webHidden/>
               </w:rPr>
-              <w:t>10</w:t>
+              <w:t>26</w:t>
             </w:r>
             <w:r>
               <w:rPr>
@@ -3610,7 +3650,7 @@
                 <w:noProof/>
                 <w:webHidden/>
               </w:rPr>
-              <w:t>10</w:t>
+              <w:t>28</w:t>
             </w:r>
             <w:r>
               <w:rPr>
@@ -3693,7 +3733,7 @@
                 <w:noProof/>
                 <w:webHidden/>
               </w:rPr>
-              <w:t>11</w:t>
+              <w:t>30</w:t>
             </w:r>
             <w:r>
               <w:rPr>
@@ -3765,7 +3805,7 @@
                 <w:noProof/>
                 <w:webHidden/>
               </w:rPr>
-              <w:t>11</w:t>
+              <w:t>30</w:t>
             </w:r>
             <w:r>
               <w:rPr>
@@ -3837,7 +3877,7 @@
                 <w:noProof/>
                 <w:webHidden/>
               </w:rPr>
-              <w:t>11</w:t>
+              <w:t>30</w:t>
             </w:r>
             <w:r>
               <w:rPr>
@@ -3909,7 +3949,7 @@
                 <w:noProof/>
                 <w:webHidden/>
               </w:rPr>
-              <w:t>11</w:t>
+              <w:t>30</w:t>
             </w:r>
             <w:r>
               <w:rPr>
@@ -3981,7 +4021,7 @@
                 <w:noProof/>
                 <w:webHidden/>
               </w:rPr>
-              <w:t>11</w:t>
+              <w:t>30</w:t>
             </w:r>
             <w:r>
               <w:rPr>
@@ -4062,7 +4102,7 @@
                 <w:noProof/>
                 <w:webHidden/>
               </w:rPr>
-              <w:t>11</w:t>
+              <w:t>30</w:t>
             </w:r>
             <w:r>
               <w:rPr>
@@ -4143,7 +4183,7 @@
                 <w:noProof/>
                 <w:webHidden/>
               </w:rPr>
-              <w:t>11</w:t>
+              <w:t>31</w:t>
             </w:r>
             <w:r>
               <w:rPr>
@@ -4212,7 +4252,7 @@
                 <w:noProof/>
                 <w:webHidden/>
               </w:rPr>
-              <w:t>11</w:t>
+              <w:t>31</w:t>
             </w:r>
             <w:r>
               <w:rPr>
@@ -4281,7 +4321,7 @@
                 <w:noProof/>
                 <w:webHidden/>
               </w:rPr>
-              <w:t>11</w:t>
+              <w:t>31</w:t>
             </w:r>
             <w:r>
               <w:rPr>
@@ -4350,7 +4390,7 @@
                 <w:noProof/>
                 <w:webHidden/>
               </w:rPr>
-              <w:t>12</w:t>
+              <w:t>31</w:t>
             </w:r>
             <w:r>
               <w:rPr>
@@ -4419,7 +4459,7 @@
                 <w:noProof/>
                 <w:webHidden/>
               </w:rPr>
-              <w:t>12</w:t>
+              <w:t>31</w:t>
             </w:r>
             <w:r>
               <w:rPr>
@@ -4488,7 +4528,7 @@
                 <w:noProof/>
                 <w:webHidden/>
               </w:rPr>
-              <w:t>12</w:t>
+              <w:t>32</w:t>
             </w:r>
             <w:r>
               <w:rPr>
@@ -4571,7 +4611,7 @@
                 <w:noProof/>
                 <w:webHidden/>
               </w:rPr>
-              <w:t>13</w:t>
+              <w:t>33</w:t>
             </w:r>
             <w:r>
               <w:rPr>
@@ -4643,7 +4683,7 @@
                 <w:noProof/>
                 <w:webHidden/>
               </w:rPr>
-              <w:t>13</w:t>
+              <w:t>33</w:t>
             </w:r>
             <w:r>
               <w:rPr>
@@ -4715,7 +4755,7 @@
                 <w:noProof/>
                 <w:webHidden/>
               </w:rPr>
-              <w:t>13</w:t>
+              <w:t>33</w:t>
             </w:r>
             <w:r>
               <w:rPr>
@@ -4787,7 +4827,7 @@
                 <w:noProof/>
                 <w:webHidden/>
               </w:rPr>
-              <w:t>13</w:t>
+              <w:t>33</w:t>
             </w:r>
             <w:r>
               <w:rPr>
@@ -4859,7 +4899,7 @@
                 <w:noProof/>
                 <w:webHidden/>
               </w:rPr>
-              <w:t>13</w:t>
+              <w:t>33</w:t>
             </w:r>
             <w:r>
               <w:rPr>
@@ -4950,7 +4990,7 @@
                 <w:noProof/>
                 <w:webHidden/>
               </w:rPr>
-              <w:t>14</w:t>
+              <w:t>34</w:t>
             </w:r>
             <w:r>
               <w:rPr>
@@ -5022,7 +5062,7 @@
                 <w:noProof/>
                 <w:webHidden/>
               </w:rPr>
-              <w:t>14</w:t>
+              <w:t>34</w:t>
             </w:r>
             <w:r>
               <w:rPr>
@@ -5091,7 +5131,7 @@
                 <w:noProof/>
                 <w:webHidden/>
               </w:rPr>
-              <w:t>14</w:t>
+              <w:t>34</w:t>
             </w:r>
             <w:r>
               <w:rPr>
@@ -5160,7 +5200,7 @@
                 <w:noProof/>
                 <w:webHidden/>
               </w:rPr>
-              <w:t>14</w:t>
+              <w:t>34</w:t>
             </w:r>
             <w:r>
               <w:rPr>
@@ -5232,7 +5272,7 @@
                 <w:noProof/>
                 <w:webHidden/>
               </w:rPr>
-              <w:t>14</w:t>
+              <w:t>34</w:t>
             </w:r>
             <w:r>
               <w:rPr>
@@ -5301,7 +5341,7 @@
                 <w:noProof/>
                 <w:webHidden/>
               </w:rPr>
-              <w:t>14</w:t>
+              <w:t>34</w:t>
             </w:r>
             <w:r>
               <w:rPr>
@@ -5370,7 +5410,7 @@
                 <w:noProof/>
                 <w:webHidden/>
               </w:rPr>
-              <w:t>14</w:t>
+              <w:t>34</w:t>
             </w:r>
             <w:r>
               <w:rPr>
@@ -5442,7 +5482,7 @@
                 <w:noProof/>
                 <w:webHidden/>
               </w:rPr>
-              <w:t>14</w:t>
+              <w:t>35</w:t>
             </w:r>
             <w:r>
               <w:rPr>
@@ -5511,7 +5551,7 @@
                 <w:noProof/>
                 <w:webHidden/>
               </w:rPr>
-              <w:t>14</w:t>
+              <w:t>35</w:t>
             </w:r>
             <w:r>
               <w:rPr>
@@ -5580,7 +5620,7 @@
                 <w:noProof/>
                 <w:webHidden/>
               </w:rPr>
-              <w:t>14</w:t>
+              <w:t>35</w:t>
             </w:r>
             <w:r>
               <w:rPr>
@@ -5663,7 +5703,7 @@
                 <w:noProof/>
                 <w:webHidden/>
               </w:rPr>
-              <w:t>15</w:t>
+              <w:t>36</w:t>
             </w:r>
             <w:r>
               <w:rPr>
@@ -5746,7 +5786,7 @@
                 <w:noProof/>
                 <w:webHidden/>
               </w:rPr>
-              <w:t>16</w:t>
+              <w:t>37</w:t>
             </w:r>
             <w:r>
               <w:rPr>

</xml_diff>